<commit_message>
Updated Sales rep user requirements
</commit_message>
<xml_diff>
--- a/Sales Rep App User Requirements.docx
+++ b/Sales Rep App User Requirements.docx
@@ -96,8 +96,10 @@
           <w:sz w:val="24"/>
           <w:szCs w:val="24"/>
         </w:rPr>
-        <w:t>Provisions must be made for user to adjust the amount of items on a Customers’ Standing Orders</w:t>
+        <w:t>Provisions must be made for user to view customer standing orders</w:t>
       </w:r>
+      <w:bookmarkStart w:id="0" w:name="_GoBack"/>
+      <w:bookmarkEnd w:id="0"/>
     </w:p>
     <w:p>
       <w:pPr>
@@ -116,7 +118,7 @@
           <w:sz w:val="24"/>
           <w:szCs w:val="24"/>
         </w:rPr>
-        <w:t>User is expected to be able to add items to the list of items</w:t>
+        <w:t>Provisions must be made for user to adjust the amount of items on a Customers’ Standing Orders</w:t>
       </w:r>
     </w:p>
     <w:p>
@@ -131,8 +133,26 @@
           <w:szCs w:val="24"/>
         </w:rPr>
       </w:pPr>
-      <w:bookmarkStart w:id="0" w:name="_GoBack"/>
-      <w:bookmarkEnd w:id="0"/>
+      <w:r>
+        <w:rPr>
+          <w:sz w:val="24"/>
+          <w:szCs w:val="24"/>
+        </w:rPr>
+        <w:t>User is expected to be able to add items to the list of items</w:t>
+      </w:r>
+    </w:p>
+    <w:p>
+      <w:pPr>
+        <w:pStyle w:val="ListParagraph"/>
+        <w:numPr>
+          <w:ilvl w:val="0"/>
+          <w:numId w:val="1"/>
+        </w:numPr>
+        <w:rPr>
+          <w:sz w:val="24"/>
+          <w:szCs w:val="24"/>
+        </w:rPr>
+      </w:pPr>
       <w:r>
         <w:rPr>
           <w:sz w:val="24"/>

</xml_diff>